<commit_message>
Actualización Word y ecuación del modelo punto 3
</commit_message>
<xml_diff>
--- a/Trabajo 1/Series de Tiempo .docx
+++ b/Trabajo 1/Series de Tiempo .docx
@@ -455,7 +455,19 @@
         <w:rPr>
           <w:color w:val="000000"/>
         </w:rPr>
-        <w:t>24 de marzo de 2023</w:t>
+        <w:t>2</w:t>
+      </w:r>
+      <w:r>
+        <w:rPr>
+          <w:color w:val="000000"/>
+        </w:rPr>
+        <w:t>7</w:t>
+      </w:r>
+      <w:r>
+        <w:rPr>
+          <w:color w:val="000000"/>
+        </w:rPr>
+        <w:t xml:space="preserve"> de marzo de 2023</w:t>
       </w:r>
     </w:p>
     <w:p>
@@ -3998,6 +4010,9 @@
         <w:t xml:space="preserve">c)  Gráficos de dispersión </w:t>
       </w:r>
       <w:r>
+        <w:rPr>
+          <w:noProof/>
+        </w:rPr>
         <w:drawing>
           <wp:inline distT="0" distB="0" distL="0" distR="0" wp14:anchorId="2C129D77" wp14:editId="612FA63C">
             <wp:extent cx="6115904" cy="3839111"/>
@@ -4037,12 +4052,20 @@
     </w:p>
     <w:p/>
     <w:p>
-      <w:r>
+      <w:pPr>
+        <w:rPr>
+          <w:u w:val="single"/>
+        </w:rPr>
+      </w:pPr>
+      <w:r>
+        <w:rPr>
+          <w:noProof/>
+        </w:rPr>
         <w:drawing>
-          <wp:inline distT="0" distB="0" distL="0" distR="0" wp14:anchorId="47D811AC" wp14:editId="7C8E3913">
-            <wp:extent cx="6057900" cy="3819525"/>
-            <wp:effectExtent l="0" t="0" r="0" b="9525"/>
-            <wp:docPr id="7" name="Imagen 7"/>
+          <wp:inline distT="0" distB="0" distL="0" distR="0" wp14:anchorId="3B28CCF2" wp14:editId="274B2539">
+            <wp:extent cx="6258798" cy="3810532"/>
+            <wp:effectExtent l="0" t="0" r="0" b="0"/>
+            <wp:docPr id="17" name="Imagen 17"/>
             <wp:cNvGraphicFramePr>
               <a:graphicFrameLocks xmlns:a="http://schemas.openxmlformats.org/drawingml/2006/main" noChangeAspect="1"/>
             </wp:cNvGraphicFramePr>
@@ -4053,27 +4076,20 @@
                     <pic:cNvPr id="1" name=""/>
                     <pic:cNvPicPr/>
                   </pic:nvPicPr>
-                  <pic:blipFill rotWithShape="1">
+                  <pic:blipFill>
                     <a:blip r:embed="rId17"/>
-                    <a:srcRect l="1089"/>
-                    <a:stretch/>
+                    <a:stretch>
+                      <a:fillRect/>
+                    </a:stretch>
                   </pic:blipFill>
-                  <pic:spPr bwMode="auto">
+                  <pic:spPr>
                     <a:xfrm>
                       <a:off x="0" y="0"/>
-                      <a:ext cx="6058745" cy="3820058"/>
+                      <a:ext cx="6258798" cy="3810532"/>
                     </a:xfrm>
                     <a:prstGeom prst="rect">
                       <a:avLst/>
                     </a:prstGeom>
-                    <a:ln>
-                      <a:noFill/>
-                    </a:ln>
-                    <a:extLst>
-                      <a:ext uri="{53640926-AAD7-44D8-BBD7-CCE9431645EC}">
-                        <a14:shadowObscured xmlns:a14="http://schemas.microsoft.com/office/drawing/2010/main"/>
-                      </a:ext>
-                    </a:extLst>
                   </pic:spPr>
                 </pic:pic>
               </a:graphicData>
@@ -4093,12 +4109,15 @@
         </w:rPr>
       </w:pPr>
       <w:r>
+        <w:rPr>
+          <w:u w:val="single"/>
+        </w:rPr>
         <w:lastRenderedPageBreak/>
         <w:drawing>
-          <wp:inline distT="0" distB="0" distL="0" distR="0" wp14:anchorId="62506C4A" wp14:editId="425737A9">
-            <wp:extent cx="6134956" cy="3820058"/>
-            <wp:effectExtent l="0" t="0" r="0" b="9525"/>
-            <wp:docPr id="14" name="Imagen 14"/>
+          <wp:inline distT="0" distB="0" distL="0" distR="0" wp14:anchorId="508D313A" wp14:editId="53A654C3">
+            <wp:extent cx="6230219" cy="3829584"/>
+            <wp:effectExtent l="0" t="0" r="0" b="0"/>
+            <wp:docPr id="15" name="Imagen 15"/>
             <wp:cNvGraphicFramePr>
               <a:graphicFrameLocks xmlns:a="http://schemas.openxmlformats.org/drawingml/2006/main" noChangeAspect="1"/>
             </wp:cNvGraphicFramePr>
@@ -4118,7 +4137,7 @@
                   <pic:spPr>
                     <a:xfrm>
                       <a:off x="0" y="0"/>
-                      <a:ext cx="6134956" cy="3820058"/>
+                      <a:ext cx="6230219" cy="3829584"/>
                     </a:xfrm>
                     <a:prstGeom prst="rect">
                       <a:avLst/>

</xml_diff>